<commit_message>
Se sube el proyeto 'Conversor de divisas y Temperatura', terminando el primel modulo (Pantalla de bienvenido)
</commit_message>
<xml_diff>
--- a/Java/ChallengeJavaUno/ciclo 1/Analisis y requerimientos/Funcionamiento.docx
+++ b/Java/ChallengeJavaUno/ciclo 1/Analisis y requerimientos/Funcionamiento.docx
@@ -60,7 +60,11 @@
     <w:sdt>
       <w:sdtPr>
         <w:rPr>
-          <w:lang w:val="es-ES"/>
+          <w:rFonts w:ascii="Verdana" w:eastAsiaTheme="minorHAnsi" w:hAnsi="Verdana" w:cstheme="minorBidi"/>
+          <w:color w:val="auto"/>
+          <w:sz w:val="24"/>
+          <w:szCs w:val="22"/>
+          <w:lang w:val="es-ES" w:eastAsia="en-US"/>
         </w:rPr>
         <w:id w:val="761735603"/>
         <w:docPartObj>
@@ -70,13 +74,8 @@
       </w:sdtPr>
       <w:sdtEndPr>
         <w:rPr>
-          <w:rFonts w:ascii="Verdana" w:eastAsiaTheme="minorHAnsi" w:hAnsi="Verdana" w:cstheme="minorBidi"/>
           <w:b/>
           <w:bCs/>
-          <w:color w:val="auto"/>
-          <w:sz w:val="24"/>
-          <w:szCs w:val="22"/>
-          <w:lang w:eastAsia="en-US"/>
         </w:rPr>
       </w:sdtEndPr>
       <w:sdtContent>
@@ -98,7 +97,12 @@
               <w:tab w:val="right" w:leader="dot" w:pos="8828"/>
             </w:tabs>
             <w:rPr>
+              <w:rFonts w:asciiTheme="minorHAnsi" w:eastAsiaTheme="minorEastAsia" w:hAnsiTheme="minorHAnsi"/>
               <w:noProof/>
+              <w:kern w:val="2"/>
+              <w:sz w:val="22"/>
+              <w:lang w:eastAsia="es-MX"/>
+              <w14:ligatures w14:val="standardContextual"/>
             </w:rPr>
           </w:pPr>
           <w:r>
@@ -110,7 +114,7 @@
           <w:r>
             <w:fldChar w:fldCharType="separate"/>
           </w:r>
-          <w:hyperlink w:anchor="_Toc142373862" w:history="1">
+          <w:hyperlink w:anchor="_Toc142466837" w:history="1">
             <w:r>
               <w:rPr>
                 <w:rStyle w:val="Hipervnculo"/>
@@ -137,7 +141,7 @@
                 <w:noProof/>
                 <w:webHidden/>
               </w:rPr>
-              <w:instrText xml:space="preserve"> PAGEREF _Toc142373862 \h </w:instrText>
+              <w:instrText xml:space="preserve"> PAGEREF _Toc142466837 \h </w:instrText>
             </w:r>
             <w:r>
               <w:rPr>
@@ -201,7 +205,7 @@
       <w:pPr>
         <w:pStyle w:val="Ttulo1"/>
       </w:pPr>
-      <w:bookmarkStart w:id="0" w:name="_Toc142373862"/>
+      <w:bookmarkStart w:id="0" w:name="_Toc142466837"/>
       <w:r>
         <w:lastRenderedPageBreak/>
         <w:t>Descripción</w:t>
@@ -240,8 +244,8 @@
         <w:tblLook w:val="04A0" w:firstRow="1" w:lastRow="0" w:firstColumn="1" w:lastColumn="0" w:noHBand="0" w:noVBand="1"/>
       </w:tblPr>
       <w:tblGrid>
-        <w:gridCol w:w="614"/>
-        <w:gridCol w:w="3191"/>
+        <w:gridCol w:w="643"/>
+        <w:gridCol w:w="3162"/>
         <w:gridCol w:w="2983"/>
         <w:gridCol w:w="4128"/>
       </w:tblGrid>
@@ -253,6 +257,11 @@
           <w:tcPr>
             <w:cnfStyle w:val="001000000000" w:firstRow="0" w:lastRow="0" w:firstColumn="1" w:lastColumn="0" w:oddVBand="0" w:evenVBand="0" w:oddHBand="0" w:evenHBand="0" w:firstRowFirstColumn="0" w:firstRowLastColumn="0" w:lastRowFirstColumn="0" w:lastRowLastColumn="0"/>
             <w:tcW w:w="695" w:type="dxa"/>
+            <w:tcBorders>
+              <w:top w:val="none" w:sz="0" w:space="0" w:color="auto"/>
+              <w:left w:val="none" w:sz="0" w:space="0" w:color="auto"/>
+              <w:right w:val="none" w:sz="0" w:space="0" w:color="auto"/>
+            </w:tcBorders>
             <w:vAlign w:val="center"/>
           </w:tcPr>
           <w:p>
@@ -268,6 +277,11 @@
         <w:tc>
           <w:tcPr>
             <w:tcW w:w="3434" w:type="dxa"/>
+            <w:tcBorders>
+              <w:top w:val="none" w:sz="0" w:space="0" w:color="auto"/>
+              <w:left w:val="none" w:sz="0" w:space="0" w:color="auto"/>
+              <w:right w:val="none" w:sz="0" w:space="0" w:color="auto"/>
+            </w:tcBorders>
             <w:vAlign w:val="center"/>
           </w:tcPr>
           <w:p>
@@ -283,6 +297,11 @@
         <w:tc>
           <w:tcPr>
             <w:tcW w:w="2659" w:type="dxa"/>
+            <w:tcBorders>
+              <w:top w:val="none" w:sz="0" w:space="0" w:color="auto"/>
+              <w:left w:val="none" w:sz="0" w:space="0" w:color="auto"/>
+              <w:right w:val="none" w:sz="0" w:space="0" w:color="auto"/>
+            </w:tcBorders>
             <w:vAlign w:val="center"/>
           </w:tcPr>
           <w:p>
@@ -298,6 +317,11 @@
         <w:tc>
           <w:tcPr>
             <w:tcW w:w="4128" w:type="dxa"/>
+            <w:tcBorders>
+              <w:top w:val="none" w:sz="0" w:space="0" w:color="auto"/>
+              <w:left w:val="none" w:sz="0" w:space="0" w:color="auto"/>
+              <w:right w:val="none" w:sz="0" w:space="0" w:color="auto"/>
+            </w:tcBorders>
             <w:vAlign w:val="center"/>
           </w:tcPr>
           <w:p>
@@ -320,6 +344,9 @@
           <w:tcPr>
             <w:cnfStyle w:val="001000000000" w:firstRow="0" w:lastRow="0" w:firstColumn="1" w:lastColumn="0" w:oddVBand="0" w:evenVBand="0" w:oddHBand="0" w:evenHBand="0" w:firstRowFirstColumn="0" w:firstRowLastColumn="0" w:lastRowFirstColumn="0" w:lastRowLastColumn="0"/>
             <w:tcW w:w="695" w:type="dxa"/>
+            <w:tcBorders>
+              <w:left w:val="none" w:sz="0" w:space="0" w:color="auto"/>
+            </w:tcBorders>
             <w:vAlign w:val="center"/>
           </w:tcPr>
           <w:p>
@@ -340,13 +367,7 @@
               <w:cnfStyle w:val="000000100000" w:firstRow="0" w:lastRow="0" w:firstColumn="0" w:lastColumn="0" w:oddVBand="0" w:evenVBand="0" w:oddHBand="1" w:evenHBand="0" w:firstRowFirstColumn="0" w:firstRowLastColumn="0" w:lastRowFirstColumn="0" w:lastRowLastColumn="0"/>
             </w:pPr>
             <w:r>
-              <w:t xml:space="preserve">Este cuadro de dialogo debe permitir al usuario escoger entre las opciones de conversión, según los requisitos solo es necesario hacer un conversor de </w:t>
-            </w:r>
-            <w:r>
-              <w:t>moneda,</w:t>
-            </w:r>
-            <w:r>
-              <w:t xml:space="preserve"> pero en caso que desees implementar otras funciones en la foto anexada podemos ver una opción de menú con otras funciones</w:t>
+              <w:t>Este cuadro de dialogo debe permitir al usuario escoger entre las opciones de conversión, según los requisitos solo es necesario hacer un conversor de moneda, pero en caso que desees implementar otras funciones en la foto anexada podemos ver una opción de menú con otras funciones</w:t>
             </w:r>
             <w:r>
               <w:t>.</w:t>
@@ -389,7 +410,6 @@
           </w:p>
           <w:p>
             <w:pPr>
-              <w:spacing w:after="0" w:line="240" w:lineRule="auto"/>
               <w:cnfStyle w:val="000000100000" w:firstRow="0" w:lastRow="0" w:firstColumn="0" w:lastColumn="0" w:oddVBand="0" w:evenVBand="0" w:oddHBand="1" w:evenHBand="0" w:firstRowFirstColumn="0" w:firstRowLastColumn="0" w:lastRowFirstColumn="0" w:lastRowLastColumn="0"/>
             </w:pPr>
           </w:p>
@@ -493,6 +513,9 @@
           <w:tcPr>
             <w:cnfStyle w:val="001000000000" w:firstRow="0" w:lastRow="0" w:firstColumn="1" w:lastColumn="0" w:oddVBand="0" w:evenVBand="0" w:oddHBand="0" w:evenHBand="0" w:firstRowFirstColumn="0" w:firstRowLastColumn="0" w:lastRowFirstColumn="0" w:lastRowLastColumn="0"/>
             <w:tcW w:w="695" w:type="dxa"/>
+            <w:tcBorders>
+              <w:left w:val="none" w:sz="0" w:space="0" w:color="auto"/>
+            </w:tcBorders>
             <w:vAlign w:val="center"/>
           </w:tcPr>
           <w:p>
@@ -510,25 +533,14 @@
           </w:tcPr>
           <w:p>
             <w:pPr>
-              <w:spacing w:after="0" w:line="240" w:lineRule="auto"/>
               <w:cnfStyle w:val="000000000000" w:firstRow="0" w:lastRow="0" w:firstColumn="0" w:lastColumn="0" w:oddVBand="0" w:evenVBand="0" w:oddHBand="0" w:evenHBand="0" w:firstRowFirstColumn="0" w:firstRowLastColumn="0" w:lastRowFirstColumn="0" w:lastRowLastColumn="0"/>
             </w:pPr>
             <w:r>
-              <w:t xml:space="preserve">Este cuadro de diálogo debe permitir al usuario ingresar el valor o la cantidad de dinero que desea convertir a la moneda escogida anteriormente, por ejemplo: el usuario ingresará la cantidad de </w:t>
-            </w:r>
-            <w:r>
-              <w:t>pesos colombianos</w:t>
-            </w:r>
-            <w:r>
-              <w:t xml:space="preserve"> que quiere convertir a </w:t>
-            </w:r>
-            <w:r>
-              <w:t>dólares.</w:t>
-            </w:r>
-          </w:p>
-          <w:p>
-            <w:pPr>
-              <w:spacing w:after="0" w:line="240" w:lineRule="auto"/>
+              <w:t>Este cuadro de diálogo debe permitir al usuario ingresar el valor o la cantidad de dinero que desea convertir a la moneda escogida anteriormente, por ejemplo: el usuario ingresará la cantidad de pesos colombianos que quiere convertir a dólares.</w:t>
+            </w:r>
+          </w:p>
+          <w:p>
+            <w:pPr>
               <w:cnfStyle w:val="000000000000" w:firstRow="0" w:lastRow="0" w:firstColumn="0" w:lastColumn="0" w:oddVBand="0" w:evenVBand="0" w:oddHBand="0" w:evenHBand="0" w:firstRowFirstColumn="0" w:firstRowLastColumn="0" w:lastRowFirstColumn="0" w:lastRowLastColumn="0"/>
             </w:pPr>
           </w:p>
@@ -647,6 +659,9 @@
           <w:tcPr>
             <w:cnfStyle w:val="001000000000" w:firstRow="0" w:lastRow="0" w:firstColumn="1" w:lastColumn="0" w:oddVBand="0" w:evenVBand="0" w:oddHBand="0" w:evenHBand="0" w:firstRowFirstColumn="0" w:firstRowLastColumn="0" w:lastRowFirstColumn="0" w:lastRowLastColumn="0"/>
             <w:tcW w:w="695" w:type="dxa"/>
+            <w:tcBorders>
+              <w:left w:val="none" w:sz="0" w:space="0" w:color="auto"/>
+            </w:tcBorders>
             <w:vAlign w:val="center"/>
           </w:tcPr>
           <w:p>
@@ -683,7 +698,6 @@
                 <w:ilvl w:val="0"/>
                 <w:numId w:val="2"/>
               </w:numPr>
-              <w:spacing w:after="0" w:line="240" w:lineRule="auto"/>
               <w:cnfStyle w:val="000000100000" w:firstRow="0" w:lastRow="0" w:firstColumn="0" w:lastColumn="0" w:oddVBand="0" w:evenVBand="0" w:oddHBand="1" w:evenHBand="0" w:firstRowFirstColumn="0" w:firstRowLastColumn="0" w:lastRowFirstColumn="0" w:lastRowLastColumn="0"/>
             </w:pPr>
             <w:r>
@@ -808,6 +822,9 @@
           <w:tcPr>
             <w:cnfStyle w:val="001000000000" w:firstRow="0" w:lastRow="0" w:firstColumn="1" w:lastColumn="0" w:oddVBand="0" w:evenVBand="0" w:oddHBand="0" w:evenHBand="0" w:firstRowFirstColumn="0" w:firstRowLastColumn="0" w:lastRowFirstColumn="0" w:lastRowLastColumn="0"/>
             <w:tcW w:w="695" w:type="dxa"/>
+            <w:tcBorders>
+              <w:left w:val="none" w:sz="0" w:space="0" w:color="auto"/>
+            </w:tcBorders>
             <w:vAlign w:val="center"/>
           </w:tcPr>
           <w:p>
@@ -828,13 +845,7 @@
               <w:cnfStyle w:val="000000000000" w:firstRow="0" w:lastRow="0" w:firstColumn="0" w:lastColumn="0" w:oddVBand="0" w:evenVBand="0" w:oddHBand="0" w:evenHBand="0" w:firstRowFirstColumn="0" w:firstRowLastColumn="0" w:lastRowFirstColumn="0" w:lastRowLastColumn="0"/>
             </w:pPr>
             <w:r>
-              <w:t xml:space="preserve">Es hora de mostrar para nuestro </w:t>
-            </w:r>
-            <w:r>
-              <w:t>usuario</w:t>
-            </w:r>
-            <w:r>
-              <w:t xml:space="preserve"> el valor de la conversión realizada.</w:t>
+              <w:t>Es hora de mostrar para nuestro usuario el valor de la conversión realizada.</w:t>
             </w:r>
           </w:p>
         </w:tc>
@@ -953,6 +964,9 @@
           <w:tcPr>
             <w:cnfStyle w:val="001000000000" w:firstRow="0" w:lastRow="0" w:firstColumn="1" w:lastColumn="0" w:oddVBand="0" w:evenVBand="0" w:oddHBand="0" w:evenHBand="0" w:firstRowFirstColumn="0" w:firstRowLastColumn="0" w:lastRowFirstColumn="0" w:lastRowLastColumn="0"/>
             <w:tcW w:w="695" w:type="dxa"/>
+            <w:tcBorders>
+              <w:left w:val="none" w:sz="0" w:space="0" w:color="auto"/>
+            </w:tcBorders>
             <w:vAlign w:val="center"/>
           </w:tcPr>
           <w:p>
@@ -1099,6 +1113,9 @@
           <w:tcPr>
             <w:cnfStyle w:val="001000000000" w:firstRow="0" w:lastRow="0" w:firstColumn="1" w:lastColumn="0" w:oddVBand="0" w:evenVBand="0" w:oddHBand="0" w:evenHBand="0" w:firstRowFirstColumn="0" w:firstRowLastColumn="0" w:lastRowFirstColumn="0" w:lastRowLastColumn="0"/>
             <w:tcW w:w="695" w:type="dxa"/>
+            <w:tcBorders>
+              <w:left w:val="none" w:sz="0" w:space="0" w:color="auto"/>
+            </w:tcBorders>
             <w:vAlign w:val="center"/>
           </w:tcPr>
           <w:p>
@@ -1116,7 +1133,6 @@
           </w:tcPr>
           <w:p>
             <w:pPr>
-              <w:spacing w:after="0" w:line="240" w:lineRule="auto"/>
               <w:cnfStyle w:val="000000000000" w:firstRow="0" w:lastRow="0" w:firstColumn="0" w:lastColumn="0" w:oddVBand="0" w:evenVBand="0" w:oddHBand="0" w:evenHBand="0" w:firstRowFirstColumn="0" w:firstRowLastColumn="0" w:lastRowFirstColumn="0" w:lastRowLastColumn="0"/>
             </w:pPr>
             <w:r>
@@ -1125,13 +1141,11 @@
           </w:p>
           <w:p>
             <w:pPr>
-              <w:spacing w:after="0" w:line="240" w:lineRule="auto"/>
               <w:cnfStyle w:val="000000000000" w:firstRow="0" w:lastRow="0" w:firstColumn="0" w:lastColumn="0" w:oddVBand="0" w:evenVBand="0" w:oddHBand="0" w:evenHBand="0" w:firstRowFirstColumn="0" w:firstRowLastColumn="0" w:lastRowFirstColumn="0" w:lastRowLastColumn="0"/>
             </w:pPr>
           </w:p>
           <w:p>
             <w:pPr>
-              <w:spacing w:after="0" w:line="240" w:lineRule="auto"/>
               <w:cnfStyle w:val="000000000000" w:firstRow="0" w:lastRow="0" w:firstColumn="0" w:lastColumn="0" w:oddVBand="0" w:evenVBand="0" w:oddHBand="0" w:evenHBand="0" w:firstRowFirstColumn="0" w:firstRowLastColumn="0" w:lastRowFirstColumn="0" w:lastRowLastColumn="0"/>
             </w:pPr>
             <w:r>
@@ -1145,13 +1159,7 @@
               <w:t>Yes</w:t>
             </w:r>
             <w:r>
-              <w:t xml:space="preserve">: Debe llevar nuevamente a nuestro usuario a </w:t>
-            </w:r>
-            <w:r>
-              <w:t>menú</w:t>
-            </w:r>
-            <w:r>
-              <w:t xml:space="preserve"> principal para escoger </w:t>
+              <w:t xml:space="preserve">: Debe llevar nuevamente a nuestro usuario a menú principal para escoger </w:t>
             </w:r>
             <w:r>
               <w:lastRenderedPageBreak/>
@@ -1160,7 +1168,6 @@
           </w:p>
           <w:p>
             <w:pPr>
-              <w:spacing w:after="0" w:line="240" w:lineRule="auto"/>
               <w:cnfStyle w:val="000000000000" w:firstRow="0" w:lastRow="0" w:firstColumn="0" w:lastColumn="0" w:oddVBand="0" w:evenVBand="0" w:oddHBand="0" w:evenHBand="0" w:firstRowFirstColumn="0" w:firstRowLastColumn="0" w:lastRowFirstColumn="0" w:lastRowLastColumn="0"/>
             </w:pPr>
             <w:r>
@@ -1312,6 +1319,10 @@
           <w:tcPr>
             <w:cnfStyle w:val="001000000000" w:firstRow="0" w:lastRow="0" w:firstColumn="1" w:lastColumn="0" w:oddVBand="0" w:evenVBand="0" w:oddHBand="0" w:evenHBand="0" w:firstRowFirstColumn="0" w:firstRowLastColumn="0" w:lastRowFirstColumn="0" w:lastRowLastColumn="0"/>
             <w:tcW w:w="695" w:type="dxa"/>
+            <w:tcBorders>
+              <w:left w:val="none" w:sz="0" w:space="0" w:color="auto"/>
+              <w:bottom w:val="none" w:sz="0" w:space="0" w:color="auto"/>
+            </w:tcBorders>
             <w:vAlign w:val="center"/>
           </w:tcPr>
           <w:p>
@@ -1342,42 +1353,7 @@
               <w:t>tarjeta Cuadro de diálogo - ¿Desea continuar?</w:t>
             </w:r>
             <w:r>
-              <w:t xml:space="preserve"> si el usuario selecciona la opción </w:t>
-            </w:r>
-            <w:r>
-              <w:rPr>
-                <w:b/>
-                <w:bCs/>
-              </w:rPr>
-              <w:t>No</w:t>
-            </w:r>
-            <w:r>
-              <w:t xml:space="preserve"> o </w:t>
-            </w:r>
-            <w:r>
-              <w:rPr>
-                <w:b/>
-                <w:bCs/>
-              </w:rPr>
-              <w:t>Cancel</w:t>
-            </w:r>
-            <w:r>
-              <w:t xml:space="preserve"> utilice </w:t>
-            </w:r>
-            <w:proofErr w:type="spellStart"/>
-            <w:r>
-              <w:t>showMessageDialog</w:t>
-            </w:r>
-            <w:proofErr w:type="spellEnd"/>
-            <w:r>
-              <w:t xml:space="preserve"> para que pueda cerrar el programa. con el mensaje </w:t>
-            </w:r>
-            <w:r>
-              <w:rPr>
-                <w:i/>
-                <w:iCs/>
-              </w:rPr>
-              <w:t>"Programa Terminado"</w:t>
+              <w:t xml:space="preserve"> </w:t>
             </w:r>
           </w:p>
         </w:tc>
@@ -1394,6 +1370,20 @@
               </w:numPr>
               <w:cnfStyle w:val="000000100000" w:firstRow="0" w:lastRow="0" w:firstColumn="0" w:lastColumn="0" w:oddVBand="0" w:evenVBand="0" w:oddHBand="1" w:evenHBand="0" w:firstRowFirstColumn="0" w:firstRowLastColumn="0" w:lastRowFirstColumn="0" w:lastRowLastColumn="0"/>
             </w:pPr>
+            <w:r>
+              <w:t>S</w:t>
+            </w:r>
+            <w:r>
+              <w:t xml:space="preserve">i el usuario selecciona la opción No o Cancel utilice </w:t>
+            </w:r>
+            <w:proofErr w:type="spellStart"/>
+            <w:r>
+              <w:t>showMessageDialog</w:t>
+            </w:r>
+            <w:proofErr w:type="spellEnd"/>
+            <w:r>
+              <w:t xml:space="preserve"> para que pueda cerrar el programa. con el mensaje "Programa Terminado"</w:t>
+            </w:r>
           </w:p>
         </w:tc>
         <w:tc>
@@ -1407,6 +1397,73 @@
                 <w:noProof/>
               </w:rPr>
             </w:pPr>
+            <w:r>
+              <w:rPr>
+                <w:noProof/>
+              </w:rPr>
+              <w:drawing>
+                <wp:anchor distT="0" distB="0" distL="114300" distR="114300" simplePos="0" relativeHeight="251664384" behindDoc="0" locked="0" layoutInCell="1" allowOverlap="1" wp14:anchorId="2EE7EA77" wp14:editId="362B4629">
+                  <wp:simplePos x="0" y="0"/>
+                  <wp:positionH relativeFrom="column">
+                    <wp:posOffset>99447</wp:posOffset>
+                  </wp:positionH>
+                  <wp:positionV relativeFrom="paragraph">
+                    <wp:posOffset>525689</wp:posOffset>
+                  </wp:positionV>
+                  <wp:extent cx="2320156" cy="1057641"/>
+                  <wp:effectExtent l="0" t="0" r="4445" b="9525"/>
+                  <wp:wrapTopAndBottom/>
+                  <wp:docPr id="910730386" name="Imagen 7"/>
+                  <wp:cNvGraphicFramePr>
+                    <a:graphicFrameLocks xmlns:a="http://schemas.openxmlformats.org/drawingml/2006/main" noChangeAspect="1"/>
+                  </wp:cNvGraphicFramePr>
+                  <a:graphic xmlns:a="http://schemas.openxmlformats.org/drawingml/2006/main">
+                    <a:graphicData uri="http://schemas.openxmlformats.org/drawingml/2006/picture">
+                      <pic:pic xmlns:pic="http://schemas.openxmlformats.org/drawingml/2006/picture">
+                        <pic:nvPicPr>
+                          <pic:cNvPr id="0" name="Picture 13"/>
+                          <pic:cNvPicPr>
+                            <a:picLocks noChangeAspect="1" noChangeArrowheads="1"/>
+                          </pic:cNvPicPr>
+                        </pic:nvPicPr>
+                        <pic:blipFill>
+                          <a:blip r:embed="rId12">
+                            <a:extLst>
+                              <a:ext uri="{28A0092B-C50C-407E-A947-70E740481C1C}">
+                                <a14:useLocalDpi xmlns:a14="http://schemas.microsoft.com/office/drawing/2010/main" val="0"/>
+                              </a:ext>
+                            </a:extLst>
+                          </a:blip>
+                          <a:srcRect/>
+                          <a:stretch>
+                            <a:fillRect/>
+                          </a:stretch>
+                        </pic:blipFill>
+                        <pic:spPr bwMode="auto">
+                          <a:xfrm>
+                            <a:off x="0" y="0"/>
+                            <a:ext cx="2320156" cy="1057641"/>
+                          </a:xfrm>
+                          <a:prstGeom prst="rect">
+                            <a:avLst/>
+                          </a:prstGeom>
+                          <a:noFill/>
+                          <a:ln>
+                            <a:noFill/>
+                          </a:ln>
+                        </pic:spPr>
+                      </pic:pic>
+                    </a:graphicData>
+                  </a:graphic>
+                  <wp14:sizeRelH relativeFrom="page">
+                    <wp14:pctWidth>0</wp14:pctWidth>
+                  </wp14:sizeRelH>
+                  <wp14:sizeRelV relativeFrom="page">
+                    <wp14:pctHeight>0</wp14:pctHeight>
+                  </wp14:sizeRelV>
+                </wp:anchor>
+              </w:drawing>
+            </w:r>
           </w:p>
         </w:tc>
       </w:tr>
@@ -2091,6 +2148,7 @@
   <w:style w:type="character" w:default="1" w:styleId="Fuentedeprrafopredeter">
     <w:name w:val="Default Paragraph Font"/>
     <w:uiPriority w:val="1"/>
+    <w:semiHidden/>
     <w:unhideWhenUsed/>
   </w:style>
   <w:style w:type="table" w:default="1" w:styleId="Tablanormal">

</xml_diff>